<commit_message>
Cambio en el requerimiento 2, del documento de requerimientos
</commit_message>
<xml_diff>
--- a/Analisis/requerimientos.docx
+++ b/Analisis/requerimientos.docx
@@ -166,8 +166,6 @@
             <w:r>
               <w:t>cambio</w:t>
             </w:r>
-            <w:bookmarkStart w:id="0" w:name="_GoBack"/>
-            <w:bookmarkEnd w:id="0"/>
           </w:p>
         </w:tc>
         <w:tc>
@@ -247,6 +245,11 @@
             <w:pPr>
               <w:spacing w:line="240" w:lineRule="auto"/>
             </w:pPr>
+            <w:r>
+              <w:t>cambio</w:t>
+            </w:r>
+            <w:bookmarkStart w:id="0" w:name="_GoBack"/>
+            <w:bookmarkEnd w:id="0"/>
           </w:p>
         </w:tc>
         <w:tc>
@@ -1828,7 +1831,7 @@
   <a:extraClrSchemeLst/>
   <a:extLst>
     <a:ext uri="{05A4C25C-085E-4340-85A3-A5531E510DB2}">
-      <thm15:themeFamily xmlns:thm15="http://schemas.microsoft.com/office/thememl/2012/main" xmlns="" name="Office Theme" id="{62F939B6-93AF-4DB8-9C6B-D6C7DFDC589F}" vid="{4A3C46E8-61CC-4603-A589-7422A47A8E4A}"/>
+      <thm15:themeFamily xmlns="" xmlns:thm15="http://schemas.microsoft.com/office/thememl/2012/main" name="Office Theme" id="{62F939B6-93AF-4DB8-9C6B-D6C7DFDC589F}" vid="{4A3C46E8-61CC-4603-A589-7422A47A8E4A}"/>
     </a:ext>
   </a:extLst>
 </a:theme>
@@ -1839,7 +1842,7 @@
 </file>
 
 <file path=customXml/itemProps1.xml><?xml version="1.0" encoding="utf-8"?>
-<ds:datastoreItem xmlns:ds="http://schemas.openxmlformats.org/officeDocument/2006/customXml" ds:itemID="{EEA604C6-67F0-4AE2-8FED-67175DE58132}">
+<ds:datastoreItem xmlns:ds="http://schemas.openxmlformats.org/officeDocument/2006/customXml" ds:itemID="{576CE652-779B-4F36-BE79-9F75EA055D15}">
   <ds:schemaRefs>
     <ds:schemaRef ds:uri="http://schemas.openxmlformats.org/officeDocument/2006/bibliography"/>
   </ds:schemaRefs>

</xml_diff>